<commit_message>
Update file link in product doc
</commit_message>
<xml_diff>
--- a/handover_package/Documentation/word_version/Product Document.docx
+++ b/handover_package/Documentation/word_version/Product Document.docx
@@ -5226,18 +5226,18 @@
         <mc:AlternateContent>
           <mc:Choice Requires="wps">
             <w:drawing>
-              <wp:anchor distT="0" distB="0" distL="114300" distR="114300" simplePos="0" relativeHeight="251661312" behindDoc="0" locked="0" layoutInCell="1" allowOverlap="1" wp14:anchorId="38B729D3" wp14:editId="65CC59DB">
+              <wp:anchor distT="0" distB="0" distL="114300" distR="114300" simplePos="0" relativeHeight="251663360" behindDoc="0" locked="0" layoutInCell="1" allowOverlap="1" wp14:anchorId="34F8E71B" wp14:editId="7AD94A01">
                 <wp:simplePos x="0" y="0"/>
                 <wp:positionH relativeFrom="column">
-                  <wp:posOffset>3143922</wp:posOffset>
+                  <wp:posOffset>25479</wp:posOffset>
                 </wp:positionH>
                 <wp:positionV relativeFrom="paragraph">
-                  <wp:posOffset>288290</wp:posOffset>
+                  <wp:posOffset>279754</wp:posOffset>
                 </wp:positionV>
-                <wp:extent cx="3166447" cy="1030642"/>
-                <wp:effectExtent l="12700" t="12700" r="21590" b="23495"/>
+                <wp:extent cx="3035300" cy="1196939"/>
+                <wp:effectExtent l="12700" t="12700" r="25400" b="22860"/>
                 <wp:wrapNone/>
-                <wp:docPr id="7" name="Rounded Rectangle 7"/>
+                <wp:docPr id="15" name="Rounded Rectangle 15"/>
                 <wp:cNvGraphicFramePr/>
                 <a:graphic xmlns:a="http://schemas.openxmlformats.org/drawingml/2006/main">
                   <a:graphicData uri="http://schemas.microsoft.com/office/word/2010/wordprocessingShape">
@@ -5246,7 +5246,7 @@
                       <wps:spPr>
                         <a:xfrm>
                           <a:off x="0" y="0"/>
-                          <a:ext cx="3166447" cy="1030642"/>
+                          <a:ext cx="3035300" cy="1196939"/>
                         </a:xfrm>
                         <a:prstGeom prst="roundRect">
                           <a:avLst>
@@ -5511,7 +5511,6 @@
                         <w:txbxContent>
                           <w:p>
                             <w:pPr>
-                              <w:jc w:val="center"/>
                               <w:rPr>
                                 <w:rFonts w:ascii="Helvetica Neue" w:hAnsi="Helvetica Neue"/>
                                 <w:b/>
@@ -5532,7 +5531,7 @@
                                 <w:szCs w:val="20"/>
                                 <w:lang w:eastAsia="zh-CN"/>
                               </w:rPr>
-                              <w:t>Our Maintenance Document can be found at</w:t>
+                              <w:t>Our Support Document can be found at</w:t>
                             </w:r>
                             <w:r>
                               <w:rPr>
@@ -5549,6 +5548,89 @@
                           </w:p>
                           <w:p>
                             <w:pPr>
+                              <w:spacing w:before="120" w:line="264" w:lineRule="auto"/>
+                              <w:rPr>
+                                <w:color w:val="835D00" w:themeColor="accent3" w:themeShade="80"/>
+                                <w:u w:val="single"/>
+                              </w:rPr>
+                            </w:pPr>
+                            <w:hyperlink r:id="rId25" w:history="1">
+                              <w:r>
+                                <w:rPr>
+                                  <w:rStyle w:val="Hyperlink"/>
+                                  <w:rFonts w:ascii="Helvetica Neue" w:hAnsi="Helvetica Neue"/>
+                                  <w:sz w:val="16"/>
+                                  <w:szCs w:val="16"/>
+                                </w:rPr>
+                                <w:t>https://github.com/lisihan123/MONASH-IE-MP13/blob/master/handover_pac</w:t>
+                              </w:r>
+                              <w:r>
+                                <w:rPr>
+                                  <w:rStyle w:val="Hyperlink"/>
+                                  <w:rFonts w:ascii="Helvetica Neue" w:hAnsi="Helvetica Neue"/>
+                                  <w:sz w:val="16"/>
+                                  <w:szCs w:val="16"/>
+                                </w:rPr>
+                                <w:t>k</w:t>
+                              </w:r>
+                              <w:r>
+                                <w:rPr>
+                                  <w:rStyle w:val="Hyperlink"/>
+                                  <w:rFonts w:ascii="Helvetica Neue" w:hAnsi="Helvetica Neue"/>
+                                  <w:sz w:val="16"/>
+                                  <w:szCs w:val="16"/>
+                                </w:rPr>
+                                <w:t>age/Documentation/word_version/Support%20</w:t>
+                              </w:r>
+                              <w:r>
+                                <w:rPr>
+                                  <w:rStyle w:val="Hyperlink"/>
+                                  <w:rFonts w:ascii="Helvetica Neue" w:hAnsi="Helvetica Neue"/>
+                                  <w:sz w:val="16"/>
+                                  <w:szCs w:val="16"/>
+                                </w:rPr>
+                                <w:t>D</w:t>
+                              </w:r>
+                              <w:r>
+                                <w:rPr>
+                                  <w:rStyle w:val="Hyperlink"/>
+                                  <w:rFonts w:ascii="Helvetica Neue" w:hAnsi="Helvetica Neue"/>
+                                  <w:sz w:val="16"/>
+                                  <w:szCs w:val="16"/>
+                                </w:rPr>
+                                <w:t>ocument.docx</w:t>
+                              </w:r>
+                              <w:r>
+                                <w:rPr>
+                                  <w:rStyle w:val="Hyperlink"/>
+                                  <w:rFonts w:ascii="Helvetica Neue" w:hAnsi="Helvetica Neue"/>
+                                  <w:sz w:val="16"/>
+                                  <w:szCs w:val="16"/>
+                                </w:rPr>
+                                <w:t xml:space="preserve"> </w:t>
+                              </w:r>
+                            </w:hyperlink>
+                            <w:r>
+                              <w:rPr>
+                                <w:rFonts w:ascii="Helvetica Neue" w:hAnsi="Helvetica Neue" w:hint="eastAsia"/>
+                                <w:lang w:eastAsia="zh-CN"/>
+                              </w:rPr>
+                              <w:t>.</w:t>
+                            </w:r>
+                          </w:p>
+                          <w:p>
+                            <w:pPr>
+                              <w:jc w:val="center"/>
+                              <w:rPr>
+                                <w:rFonts w:ascii="Helvetica Neue" w:hAnsi="Helvetica Neue"/>
+                                <w:color w:val="367DA2"/>
+                                <w:sz w:val="20"/>
+                                <w:szCs w:val="20"/>
+                              </w:rPr>
+                            </w:pPr>
+                          </w:p>
+                          <w:p>
+                            <w:pPr>
                               <w:jc w:val="center"/>
                               <w:rPr>
                                 <w:rFonts w:ascii="Helvetica Neue" w:hAnsi="Helvetica Neue"/>
@@ -5560,7 +5642,16 @@
                                 <w:lang w:eastAsia="zh-CN"/>
                               </w:rPr>
                             </w:pPr>
-                            <w:hyperlink r:id="rId25" w:history="1">
+                            <w:r>
+                              <w:rPr>
+                                <w:rFonts w:ascii="Helvetica Neue" w:hAnsi="Helvetica Neue"/>
+                                <w:color w:val="367DA2"/>
+                                <w:sz w:val="20"/>
+                                <w:szCs w:val="20"/>
+                              </w:rPr>
+                              <w:t>Overview and Description</w:t>
+                            </w:r>
+                            <w:hyperlink r:id="rId26" w:history="1">
                               <w:r>
                                 <w:rPr>
                                   <w:rStyle w:val="Hyperlink"/>
@@ -5581,7 +5672,7 @@
                               <w:spacing w:before="120" w:line="264" w:lineRule="auto"/>
                               <w:jc w:val="center"/>
                               <w:rPr>
-                                <w:rFonts w:asciiTheme="majorHAnsi" w:eastAsia="SimSun" w:hAnsiTheme="majorHAnsi"/>
+                                <w:rFonts w:ascii="Helvetica Neue" w:eastAsia="SimSun" w:hAnsi="Helvetica Neue"/>
                                 <w:b/>
                                 <w:bCs/>
                                 <w:color w:val="367DA2"/>
@@ -5595,7 +5686,7 @@
                             <w:pPr>
                               <w:jc w:val="center"/>
                               <w:rPr>
-                                <w:rFonts w:asciiTheme="majorHAnsi" w:hAnsiTheme="majorHAnsi"/>
+                                <w:rFonts w:ascii="Helvetica Neue" w:hAnsi="Helvetica Neue"/>
                                 <w:b/>
                                 <w:bCs/>
                                 <w:color w:val="367DA2"/>
@@ -5609,96 +5700,7 @@
                             <w:pPr>
                               <w:jc w:val="center"/>
                               <w:rPr>
-                                <w:rFonts w:asciiTheme="majorHAnsi" w:hAnsiTheme="majorHAnsi"/>
-                                <w:b/>
-                                <w:bCs/>
-                                <w:color w:val="367DA2"/>
-                                <w:sz w:val="20"/>
-                                <w:szCs w:val="20"/>
-                              </w:rPr>
-                            </w:pPr>
-                          </w:p>
-                          <w:p>
-                            <w:pPr>
-                              <w:jc w:val="center"/>
-                              <w:rPr>
-                                <w:color w:val="367DA2"/>
-                                <w:sz w:val="20"/>
-                                <w:szCs w:val="20"/>
-                              </w:rPr>
-                            </w:pPr>
-                          </w:p>
-                          <w:p>
-                            <w:pPr>
-                              <w:jc w:val="center"/>
-                              <w:rPr>
-                                <w:rFonts w:asciiTheme="majorHAnsi" w:hAnsiTheme="majorHAnsi"/>
-                                <w:b/>
-                                <w:bCs/>
-                                <w:color w:val="367DA2"/>
-                                <w:sz w:val="20"/>
-                                <w:szCs w:val="20"/>
-                                <w:lang w:eastAsia="zh-CN"/>
-                              </w:rPr>
-                            </w:pPr>
-                            <w:r>
-                              <w:rPr>
-                                <w:color w:val="367DA2"/>
-                                <w:sz w:val="20"/>
-                                <w:szCs w:val="20"/>
-                              </w:rPr>
-                              <w:t>Overview and Description</w:t>
-                            </w:r>
-                            <w:hyperlink r:id="rId26" w:history="1">
-                              <w:r>
-                                <w:rPr>
-                                  <w:rStyle w:val="Hyperlink"/>
-                                  <w:rFonts w:asciiTheme="majorHAnsi" w:hAnsiTheme="majorHAnsi"/>
-                                  <w:b/>
-                                  <w:bCs/>
-                                  <w:color w:val="367DA2"/>
-                                  <w:sz w:val="20"/>
-                                  <w:szCs w:val="20"/>
-                                  <w:lang w:eastAsia="zh-CN"/>
-                                </w:rPr>
-                                <w:t>https://github.com/lisihan123/MONASH-IE-MP13/blob/master/doc/Maintain.pdf</w:t>
-                              </w:r>
-                            </w:hyperlink>
-                          </w:p>
-                          <w:p>
-                            <w:pPr>
-                              <w:spacing w:before="120" w:line="264" w:lineRule="auto"/>
-                              <w:jc w:val="center"/>
-                              <w:rPr>
-                                <w:rFonts w:asciiTheme="majorHAnsi" w:eastAsia="SimSun" w:hAnsiTheme="majorHAnsi"/>
-                                <w:b/>
-                                <w:bCs/>
-                                <w:color w:val="367DA2"/>
-                                <w:sz w:val="20"/>
-                                <w:szCs w:val="20"/>
-                                <w:lang w:eastAsia="zh-CN"/>
-                              </w:rPr>
-                            </w:pPr>
-                          </w:p>
-                          <w:p>
-                            <w:pPr>
-                              <w:jc w:val="center"/>
-                              <w:rPr>
-                                <w:rFonts w:asciiTheme="majorHAnsi" w:hAnsiTheme="majorHAnsi"/>
-                                <w:b/>
-                                <w:bCs/>
-                                <w:color w:val="367DA2"/>
-                                <w:sz w:val="20"/>
-                                <w:szCs w:val="20"/>
-                                <w:lang w:val="en-CN" w:eastAsia="zh-CN"/>
-                              </w:rPr>
-                            </w:pPr>
-                          </w:p>
-                          <w:p>
-                            <w:pPr>
-                              <w:jc w:val="center"/>
-                              <w:rPr>
-                                <w:rFonts w:asciiTheme="majorHAnsi" w:hAnsiTheme="majorHAnsi"/>
+                                <w:rFonts w:ascii="Helvetica Neue" w:hAnsi="Helvetica Neue"/>
                                 <w:b/>
                                 <w:bCs/>
                                 <w:color w:val="367DA2"/>
@@ -5729,13 +5731,12 @@
           </mc:Choice>
           <mc:Fallback>
             <w:pict>
-              <v:roundrect w14:anchorId="38B729D3" id="Rounded Rectangle 7" o:spid="_x0000_s1027" style="position:absolute;margin-left:247.55pt;margin-top:22.7pt;width:249.35pt;height:81.15pt;z-index:251661312;visibility:visible;mso-wrap-style:square;mso-width-percent:0;mso-height-percent:0;mso-wrap-distance-left:9pt;mso-wrap-distance-top:0;mso-wrap-distance-right:9pt;mso-wrap-distance-bottom:0;mso-position-horizontal:absolute;mso-position-horizontal-relative:text;mso-position-vertical:absolute;mso-position-vertical-relative:text;mso-width-percent:0;mso-height-percent:0;mso-width-relative:margin;mso-height-relative:margin;v-text-anchor:middle" arcsize="1793f" o:gfxdata="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" filled="f" strokecolor="#47589a" strokeweight="3pt">
+              <v:roundrect w14:anchorId="34F8E71B" id="Rounded Rectangle 15" o:spid="_x0000_s1027" style="position:absolute;margin-left:2pt;margin-top:22.05pt;width:239pt;height:94.25pt;z-index:251663360;visibility:visible;mso-wrap-style:square;mso-width-percent:0;mso-height-percent:0;mso-wrap-distance-left:9pt;mso-wrap-distance-top:0;mso-wrap-distance-right:9pt;mso-wrap-distance-bottom:0;mso-position-horizontal:absolute;mso-position-horizontal-relative:text;mso-position-vertical:absolute;mso-position-vertical-relative:text;mso-width-percent:0;mso-height-percent:0;mso-width-relative:margin;mso-height-relative:margin;v-text-anchor:middle" arcsize="1793f" o:gfxdata="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" filled="f" strokecolor="#47589a" strokeweight="3pt">
                 <v:stroke linestyle="thickThin" endcap="square"/>
                 <v:textbox>
                   <w:txbxContent>
                     <w:p>
                       <w:pPr>
-                        <w:jc w:val="center"/>
                         <w:rPr>
                           <w:rFonts w:ascii="Helvetica Neue" w:hAnsi="Helvetica Neue"/>
                           <w:b/>
@@ -5756,7 +5757,7 @@
                           <w:szCs w:val="20"/>
                           <w:lang w:eastAsia="zh-CN"/>
                         </w:rPr>
-                        <w:t>Our Maintenance Document can be found at</w:t>
+                        <w:t>Our Support Document can be found at</w:t>
                       </w:r>
                       <w:r>
                         <w:rPr>
@@ -5773,6 +5774,89 @@
                     </w:p>
                     <w:p>
                       <w:pPr>
+                        <w:spacing w:before="120" w:line="264" w:lineRule="auto"/>
+                        <w:rPr>
+                          <w:color w:val="835D00" w:themeColor="accent3" w:themeShade="80"/>
+                          <w:u w:val="single"/>
+                        </w:rPr>
+                      </w:pPr>
+                      <w:hyperlink r:id="rId27" w:history="1">
+                        <w:r>
+                          <w:rPr>
+                            <w:rStyle w:val="Hyperlink"/>
+                            <w:rFonts w:ascii="Helvetica Neue" w:hAnsi="Helvetica Neue"/>
+                            <w:sz w:val="16"/>
+                            <w:szCs w:val="16"/>
+                          </w:rPr>
+                          <w:t>https://github.com/lisihan123/MONASH-IE-MP13/blob/master/handover_pac</w:t>
+                        </w:r>
+                        <w:r>
+                          <w:rPr>
+                            <w:rStyle w:val="Hyperlink"/>
+                            <w:rFonts w:ascii="Helvetica Neue" w:hAnsi="Helvetica Neue"/>
+                            <w:sz w:val="16"/>
+                            <w:szCs w:val="16"/>
+                          </w:rPr>
+                          <w:t>k</w:t>
+                        </w:r>
+                        <w:r>
+                          <w:rPr>
+                            <w:rStyle w:val="Hyperlink"/>
+                            <w:rFonts w:ascii="Helvetica Neue" w:hAnsi="Helvetica Neue"/>
+                            <w:sz w:val="16"/>
+                            <w:szCs w:val="16"/>
+                          </w:rPr>
+                          <w:t>age/Documentation/word_version/Support%20</w:t>
+                        </w:r>
+                        <w:r>
+                          <w:rPr>
+                            <w:rStyle w:val="Hyperlink"/>
+                            <w:rFonts w:ascii="Helvetica Neue" w:hAnsi="Helvetica Neue"/>
+                            <w:sz w:val="16"/>
+                            <w:szCs w:val="16"/>
+                          </w:rPr>
+                          <w:t>D</w:t>
+                        </w:r>
+                        <w:r>
+                          <w:rPr>
+                            <w:rStyle w:val="Hyperlink"/>
+                            <w:rFonts w:ascii="Helvetica Neue" w:hAnsi="Helvetica Neue"/>
+                            <w:sz w:val="16"/>
+                            <w:szCs w:val="16"/>
+                          </w:rPr>
+                          <w:t>ocument.docx</w:t>
+                        </w:r>
+                        <w:r>
+                          <w:rPr>
+                            <w:rStyle w:val="Hyperlink"/>
+                            <w:rFonts w:ascii="Helvetica Neue" w:hAnsi="Helvetica Neue"/>
+                            <w:sz w:val="16"/>
+                            <w:szCs w:val="16"/>
+                          </w:rPr>
+                          <w:t xml:space="preserve"> </w:t>
+                        </w:r>
+                      </w:hyperlink>
+                      <w:r>
+                        <w:rPr>
+                          <w:rFonts w:ascii="Helvetica Neue" w:hAnsi="Helvetica Neue" w:hint="eastAsia"/>
+                          <w:lang w:eastAsia="zh-CN"/>
+                        </w:rPr>
+                        <w:t>.</w:t>
+                      </w:r>
+                    </w:p>
+                    <w:p>
+                      <w:pPr>
+                        <w:jc w:val="center"/>
+                        <w:rPr>
+                          <w:rFonts w:ascii="Helvetica Neue" w:hAnsi="Helvetica Neue"/>
+                          <w:color w:val="367DA2"/>
+                          <w:sz w:val="20"/>
+                          <w:szCs w:val="20"/>
+                        </w:rPr>
+                      </w:pPr>
+                    </w:p>
+                    <w:p>
+                      <w:pPr>
                         <w:jc w:val="center"/>
                         <w:rPr>
                           <w:rFonts w:ascii="Helvetica Neue" w:hAnsi="Helvetica Neue"/>
@@ -5784,7 +5868,16 @@
                           <w:lang w:eastAsia="zh-CN"/>
                         </w:rPr>
                       </w:pPr>
-                      <w:hyperlink r:id="rId27" w:history="1">
+                      <w:r>
+                        <w:rPr>
+                          <w:rFonts w:ascii="Helvetica Neue" w:hAnsi="Helvetica Neue"/>
+                          <w:color w:val="367DA2"/>
+                          <w:sz w:val="20"/>
+                          <w:szCs w:val="20"/>
+                        </w:rPr>
+                        <w:t>Overview and Description</w:t>
+                      </w:r>
+                      <w:hyperlink r:id="rId28" w:history="1">
                         <w:r>
                           <w:rPr>
                             <w:rStyle w:val="Hyperlink"/>
@@ -5805,7 +5898,7 @@
                         <w:spacing w:before="120" w:line="264" w:lineRule="auto"/>
                         <w:jc w:val="center"/>
                         <w:rPr>
-                          <w:rFonts w:asciiTheme="majorHAnsi" w:eastAsia="SimSun" w:hAnsiTheme="majorHAnsi"/>
+                          <w:rFonts w:ascii="Helvetica Neue" w:eastAsia="SimSun" w:hAnsi="Helvetica Neue"/>
                           <w:b/>
                           <w:bCs/>
                           <w:color w:val="367DA2"/>
@@ -5819,7 +5912,7 @@
                       <w:pPr>
                         <w:jc w:val="center"/>
                         <w:rPr>
-                          <w:rFonts w:asciiTheme="majorHAnsi" w:hAnsiTheme="majorHAnsi"/>
+                          <w:rFonts w:ascii="Helvetica Neue" w:hAnsi="Helvetica Neue"/>
                           <w:b/>
                           <w:bCs/>
                           <w:color w:val="367DA2"/>
@@ -5833,96 +5926,7 @@
                       <w:pPr>
                         <w:jc w:val="center"/>
                         <w:rPr>
-                          <w:rFonts w:asciiTheme="majorHAnsi" w:hAnsiTheme="majorHAnsi"/>
-                          <w:b/>
-                          <w:bCs/>
-                          <w:color w:val="367DA2"/>
-                          <w:sz w:val="20"/>
-                          <w:szCs w:val="20"/>
-                        </w:rPr>
-                      </w:pPr>
-                    </w:p>
-                    <w:p>
-                      <w:pPr>
-                        <w:jc w:val="center"/>
-                        <w:rPr>
-                          <w:color w:val="367DA2"/>
-                          <w:sz w:val="20"/>
-                          <w:szCs w:val="20"/>
-                        </w:rPr>
-                      </w:pPr>
-                    </w:p>
-                    <w:p>
-                      <w:pPr>
-                        <w:jc w:val="center"/>
-                        <w:rPr>
-                          <w:rFonts w:asciiTheme="majorHAnsi" w:hAnsiTheme="majorHAnsi"/>
-                          <w:b/>
-                          <w:bCs/>
-                          <w:color w:val="367DA2"/>
-                          <w:sz w:val="20"/>
-                          <w:szCs w:val="20"/>
-                          <w:lang w:eastAsia="zh-CN"/>
-                        </w:rPr>
-                      </w:pPr>
-                      <w:r>
-                        <w:rPr>
-                          <w:color w:val="367DA2"/>
-                          <w:sz w:val="20"/>
-                          <w:szCs w:val="20"/>
-                        </w:rPr>
-                        <w:t>Overview and Description</w:t>
-                      </w:r>
-                      <w:hyperlink r:id="rId28" w:history="1">
-                        <w:r>
-                          <w:rPr>
-                            <w:rStyle w:val="Hyperlink"/>
-                            <w:rFonts w:asciiTheme="majorHAnsi" w:hAnsiTheme="majorHAnsi"/>
-                            <w:b/>
-                            <w:bCs/>
-                            <w:color w:val="367DA2"/>
-                            <w:sz w:val="20"/>
-                            <w:szCs w:val="20"/>
-                            <w:lang w:eastAsia="zh-CN"/>
-                          </w:rPr>
-                          <w:t>https://github.com/lisihan123/MONASH-IE-MP13/blob/master/doc/Maintain.pdf</w:t>
-                        </w:r>
-                      </w:hyperlink>
-                    </w:p>
-                    <w:p>
-                      <w:pPr>
-                        <w:spacing w:before="120" w:line="264" w:lineRule="auto"/>
-                        <w:jc w:val="center"/>
-                        <w:rPr>
-                          <w:rFonts w:asciiTheme="majorHAnsi" w:eastAsia="SimSun" w:hAnsiTheme="majorHAnsi"/>
-                          <w:b/>
-                          <w:bCs/>
-                          <w:color w:val="367DA2"/>
-                          <w:sz w:val="20"/>
-                          <w:szCs w:val="20"/>
-                          <w:lang w:eastAsia="zh-CN"/>
-                        </w:rPr>
-                      </w:pPr>
-                    </w:p>
-                    <w:p>
-                      <w:pPr>
-                        <w:jc w:val="center"/>
-                        <w:rPr>
-                          <w:rFonts w:asciiTheme="majorHAnsi" w:hAnsiTheme="majorHAnsi"/>
-                          <w:b/>
-                          <w:bCs/>
-                          <w:color w:val="367DA2"/>
-                          <w:sz w:val="20"/>
-                          <w:szCs w:val="20"/>
-                          <w:lang w:val="en-CN" w:eastAsia="zh-CN"/>
-                        </w:rPr>
-                      </w:pPr>
-                    </w:p>
-                    <w:p>
-                      <w:pPr>
-                        <w:jc w:val="center"/>
-                        <w:rPr>
-                          <w:rFonts w:asciiTheme="majorHAnsi" w:hAnsiTheme="majorHAnsi"/>
+                          <w:rFonts w:ascii="Helvetica Neue" w:hAnsi="Helvetica Neue"/>
                           <w:b/>
                           <w:bCs/>
                           <w:color w:val="367DA2"/>
@@ -5946,18 +5950,18 @@
         <mc:AlternateContent>
           <mc:Choice Requires="wps">
             <w:drawing>
-              <wp:anchor distT="0" distB="0" distL="114300" distR="114300" simplePos="0" relativeHeight="251663360" behindDoc="0" locked="0" layoutInCell="1" allowOverlap="1" wp14:anchorId="34F8E71B" wp14:editId="4BC6D1B2">
+              <wp:anchor distT="0" distB="0" distL="114300" distR="114300" simplePos="0" relativeHeight="251661312" behindDoc="0" locked="0" layoutInCell="1" allowOverlap="1" wp14:anchorId="38B729D3" wp14:editId="3D338EC1">
                 <wp:simplePos x="0" y="0"/>
                 <wp:positionH relativeFrom="column">
-                  <wp:posOffset>26147</wp:posOffset>
+                  <wp:posOffset>3143526</wp:posOffset>
                 </wp:positionH>
                 <wp:positionV relativeFrom="paragraph">
-                  <wp:posOffset>277532</wp:posOffset>
+                  <wp:posOffset>285434</wp:posOffset>
                 </wp:positionV>
-                <wp:extent cx="3035300" cy="1041550"/>
-                <wp:effectExtent l="12700" t="12700" r="25400" b="25400"/>
+                <wp:extent cx="3166447" cy="1191355"/>
+                <wp:effectExtent l="12700" t="12700" r="21590" b="27940"/>
                 <wp:wrapNone/>
-                <wp:docPr id="15" name="Rounded Rectangle 15"/>
+                <wp:docPr id="7" name="Rounded Rectangle 7"/>
                 <wp:cNvGraphicFramePr/>
                 <a:graphic xmlns:a="http://schemas.openxmlformats.org/drawingml/2006/main">
                   <a:graphicData uri="http://schemas.microsoft.com/office/word/2010/wordprocessingShape">
@@ -5966,7 +5970,7 @@
                       <wps:spPr>
                         <a:xfrm>
                           <a:off x="0" y="0"/>
-                          <a:ext cx="3035300" cy="1041550"/>
+                          <a:ext cx="3166447" cy="1191355"/>
                         </a:xfrm>
                         <a:prstGeom prst="roundRect">
                           <a:avLst>
@@ -6231,7 +6235,6 @@
                         <w:txbxContent>
                           <w:p>
                             <w:pPr>
-                              <w:jc w:val="center"/>
                               <w:rPr>
                                 <w:rFonts w:ascii="Helvetica Neue" w:hAnsi="Helvetica Neue"/>
                                 <w:b/>
@@ -6252,7 +6255,7 @@
                                 <w:szCs w:val="20"/>
                                 <w:lang w:eastAsia="zh-CN"/>
                               </w:rPr>
-                              <w:t>Our Support Document can be found at</w:t>
+                              <w:t>Our Maintenance Document can be found at</w:t>
                             </w:r>
                             <w:r>
                               <w:rPr>
@@ -6269,14 +6272,14 @@
                           </w:p>
                           <w:p>
                             <w:pPr>
-                              <w:jc w:val="center"/>
-                              <w:rPr>
-                                <w:rFonts w:ascii="Helvetica Neue" w:hAnsi="Helvetica Neue"/>
+                              <w:spacing w:before="120" w:line="264" w:lineRule="auto"/>
+                              <w:rPr>
+                                <w:rFonts w:ascii="Helvetica Neue" w:eastAsia="SimSun" w:hAnsi="Helvetica Neue"/>
                                 <w:b/>
                                 <w:bCs/>
                                 <w:color w:val="367DA2"/>
-                                <w:sz w:val="20"/>
-                                <w:szCs w:val="20"/>
+                                <w:sz w:val="16"/>
+                                <w:szCs w:val="16"/>
                                 <w:lang w:eastAsia="zh-CN"/>
                               </w:rPr>
                             </w:pPr>
@@ -6284,36 +6287,33 @@
                               <w:r>
                                 <w:rPr>
                                   <w:rStyle w:val="Hyperlink"/>
-                                  <w:rFonts w:ascii="Helvetica Neue" w:hAnsi="Helvetica Neue"/>
+                                  <w:rFonts w:ascii="Helvetica Neue" w:eastAsia="SimSun" w:hAnsi="Helvetica Neue"/>
                                   <w:b/>
                                   <w:bCs/>
-                                  <w:color w:val="367DA2"/>
-                                  <w:sz w:val="20"/>
-                                  <w:szCs w:val="20"/>
+                                  <w:sz w:val="16"/>
+                                  <w:szCs w:val="16"/>
                                   <w:lang w:eastAsia="zh-CN"/>
                                 </w:rPr>
-                                <w:t>https://github.com/lisihan123/MONASH-IE-MP13/blob/master/doc/Maintain.pdf</w:t>
+                                <w:t>https://github.com/lisihan123/MONASH-IE-MP13/blob/master/handover_package/Documentation/word_version/Maintainance%20Document.docx</w:t>
                               </w:r>
                             </w:hyperlink>
                           </w:p>
                           <w:p>
                             <w:pPr>
                               <w:spacing w:before="120" w:line="264" w:lineRule="auto"/>
-                              <w:jc w:val="center"/>
                               <w:rPr>
                                 <w:rFonts w:ascii="Helvetica Neue" w:eastAsia="SimSun" w:hAnsi="Helvetica Neue"/>
                                 <w:b/>
                                 <w:bCs/>
                                 <w:color w:val="367DA2"/>
-                                <w:sz w:val="20"/>
-                                <w:szCs w:val="20"/>
+                                <w:sz w:val="16"/>
+                                <w:szCs w:val="16"/>
                                 <w:lang w:eastAsia="zh-CN"/>
                               </w:rPr>
                             </w:pPr>
                           </w:p>
                           <w:p>
                             <w:pPr>
-                              <w:jc w:val="center"/>
                               <w:rPr>
                                 <w:rFonts w:ascii="Helvetica Neue" w:hAnsi="Helvetica Neue"/>
                                 <w:b/>
@@ -6327,7 +6327,6 @@
                           </w:p>
                           <w:p>
                             <w:pPr>
-                              <w:jc w:val="center"/>
                               <w:rPr>
                                 <w:rFonts w:ascii="Helvetica Neue" w:hAnsi="Helvetica Neue"/>
                                 <w:b/>
@@ -6340,7 +6339,6 @@
                           </w:p>
                           <w:p>
                             <w:pPr>
-                              <w:jc w:val="center"/>
                               <w:rPr>
                                 <w:rFonts w:ascii="Helvetica Neue" w:hAnsi="Helvetica Neue"/>
                                 <w:color w:val="367DA2"/>
@@ -6351,7 +6349,6 @@
                           </w:p>
                           <w:p>
                             <w:pPr>
-                              <w:jc w:val="center"/>
                               <w:rPr>
                                 <w:rFonts w:ascii="Helvetica Neue" w:hAnsi="Helvetica Neue"/>
                                 <w:b/>
@@ -6390,7 +6387,6 @@
                           <w:p>
                             <w:pPr>
                               <w:spacing w:before="120" w:line="264" w:lineRule="auto"/>
-                              <w:jc w:val="center"/>
                               <w:rPr>
                                 <w:rFonts w:ascii="Helvetica Neue" w:eastAsia="SimSun" w:hAnsi="Helvetica Neue"/>
                                 <w:b/>
@@ -6404,7 +6400,6 @@
                           </w:p>
                           <w:p>
                             <w:pPr>
-                              <w:jc w:val="center"/>
                               <w:rPr>
                                 <w:rFonts w:ascii="Helvetica Neue" w:hAnsi="Helvetica Neue"/>
                                 <w:b/>
@@ -6418,7 +6413,6 @@
                           </w:p>
                           <w:p>
                             <w:pPr>
-                              <w:jc w:val="center"/>
                               <w:rPr>
                                 <w:rFonts w:ascii="Helvetica Neue" w:hAnsi="Helvetica Neue"/>
                                 <w:b/>
@@ -6451,13 +6445,12 @@
           </mc:Choice>
           <mc:Fallback>
             <w:pict>
-              <v:roundrect w14:anchorId="34F8E71B" id="Rounded Rectangle 15" o:spid="_x0000_s1028" style="position:absolute;margin-left:2.05pt;margin-top:21.85pt;width:239pt;height:82pt;z-index:251663360;visibility:visible;mso-wrap-style:square;mso-width-percent:0;mso-height-percent:0;mso-wrap-distance-left:9pt;mso-wrap-distance-top:0;mso-wrap-distance-right:9pt;mso-wrap-distance-bottom:0;mso-position-horizontal:absolute;mso-position-horizontal-relative:text;mso-position-vertical:absolute;mso-position-vertical-relative:text;mso-width-percent:0;mso-height-percent:0;mso-width-relative:margin;mso-height-relative:margin;v-text-anchor:middle" arcsize="1793f" o:gfxdata="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" filled="f" strokecolor="#47589a" strokeweight="3pt">
+              <v:roundrect w14:anchorId="38B729D3" id="Rounded Rectangle 7" o:spid="_x0000_s1028" style="position:absolute;margin-left:247.5pt;margin-top:22.5pt;width:249.35pt;height:93.8pt;z-index:251661312;visibility:visible;mso-wrap-style:square;mso-width-percent:0;mso-height-percent:0;mso-wrap-distance-left:9pt;mso-wrap-distance-top:0;mso-wrap-distance-right:9pt;mso-wrap-distance-bottom:0;mso-position-horizontal:absolute;mso-position-horizontal-relative:text;mso-position-vertical:absolute;mso-position-vertical-relative:text;mso-width-percent:0;mso-height-percent:0;mso-width-relative:margin;mso-height-relative:margin;v-text-anchor:middle" arcsize="1793f" o:gfxdata="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" filled="f" strokecolor="#47589a" strokeweight="3pt">
                 <v:stroke linestyle="thickThin" endcap="square"/>
                 <v:textbox>
                   <w:txbxContent>
                     <w:p>
                       <w:pPr>
-                        <w:jc w:val="center"/>
                         <w:rPr>
                           <w:rFonts w:ascii="Helvetica Neue" w:hAnsi="Helvetica Neue"/>
                           <w:b/>
@@ -6478,7 +6471,7 @@
                           <w:szCs w:val="20"/>
                           <w:lang w:eastAsia="zh-CN"/>
                         </w:rPr>
-                        <w:t>Our Support Document can be found at</w:t>
+                        <w:t>Our Maintenance Document can be found at</w:t>
                       </w:r>
                       <w:r>
                         <w:rPr>
@@ -6495,14 +6488,14 @@
                     </w:p>
                     <w:p>
                       <w:pPr>
-                        <w:jc w:val="center"/>
+                        <w:spacing w:before="120" w:line="264" w:lineRule="auto"/>
                         <w:rPr>
-                          <w:rFonts w:ascii="Helvetica Neue" w:hAnsi="Helvetica Neue"/>
+                          <w:rFonts w:ascii="Helvetica Neue" w:eastAsia="SimSun" w:hAnsi="Helvetica Neue"/>
                           <w:b/>
                           <w:bCs/>
                           <w:color w:val="367DA2"/>
-                          <w:sz w:val="20"/>
-                          <w:szCs w:val="20"/>
+                          <w:sz w:val="16"/>
+                          <w:szCs w:val="16"/>
                           <w:lang w:eastAsia="zh-CN"/>
                         </w:rPr>
                       </w:pPr>
@@ -6510,36 +6503,33 @@
                         <w:r>
                           <w:rPr>
                             <w:rStyle w:val="Hyperlink"/>
-                            <w:rFonts w:ascii="Helvetica Neue" w:hAnsi="Helvetica Neue"/>
+                            <w:rFonts w:ascii="Helvetica Neue" w:eastAsia="SimSun" w:hAnsi="Helvetica Neue"/>
                             <w:b/>
                             <w:bCs/>
-                            <w:color w:val="367DA2"/>
-                            <w:sz w:val="20"/>
-                            <w:szCs w:val="20"/>
+                            <w:sz w:val="16"/>
+                            <w:szCs w:val="16"/>
                             <w:lang w:eastAsia="zh-CN"/>
                           </w:rPr>
-                          <w:t>https://github.com/lisihan123/MONASH-IE-MP13/blob/master/doc/Maintain.pdf</w:t>
+                          <w:t>https://github.com/lisihan123/MONASH-IE-MP13/blob/master/handover_package/Documentation/word_version/Maintainance%20Document.docx</w:t>
                         </w:r>
                       </w:hyperlink>
                     </w:p>
                     <w:p>
                       <w:pPr>
                         <w:spacing w:before="120" w:line="264" w:lineRule="auto"/>
-                        <w:jc w:val="center"/>
                         <w:rPr>
                           <w:rFonts w:ascii="Helvetica Neue" w:eastAsia="SimSun" w:hAnsi="Helvetica Neue"/>
                           <w:b/>
                           <w:bCs/>
                           <w:color w:val="367DA2"/>
-                          <w:sz w:val="20"/>
-                          <w:szCs w:val="20"/>
+                          <w:sz w:val="16"/>
+                          <w:szCs w:val="16"/>
                           <w:lang w:eastAsia="zh-CN"/>
                         </w:rPr>
                       </w:pPr>
                     </w:p>
                     <w:p>
                       <w:pPr>
-                        <w:jc w:val="center"/>
                         <w:rPr>
                           <w:rFonts w:ascii="Helvetica Neue" w:hAnsi="Helvetica Neue"/>
                           <w:b/>
@@ -6553,7 +6543,6 @@
                     </w:p>
                     <w:p>
                       <w:pPr>
-                        <w:jc w:val="center"/>
                         <w:rPr>
                           <w:rFonts w:ascii="Helvetica Neue" w:hAnsi="Helvetica Neue"/>
                           <w:b/>
@@ -6566,7 +6555,6 @@
                     </w:p>
                     <w:p>
                       <w:pPr>
-                        <w:jc w:val="center"/>
                         <w:rPr>
                           <w:rFonts w:ascii="Helvetica Neue" w:hAnsi="Helvetica Neue"/>
                           <w:color w:val="367DA2"/>
@@ -6577,7 +6565,6 @@
                     </w:p>
                     <w:p>
                       <w:pPr>
-                        <w:jc w:val="center"/>
                         <w:rPr>
                           <w:rFonts w:ascii="Helvetica Neue" w:hAnsi="Helvetica Neue"/>
                           <w:b/>
@@ -6616,7 +6603,6 @@
                     <w:p>
                       <w:pPr>
                         <w:spacing w:before="120" w:line="264" w:lineRule="auto"/>
-                        <w:jc w:val="center"/>
                         <w:rPr>
                           <w:rFonts w:ascii="Helvetica Neue" w:eastAsia="SimSun" w:hAnsi="Helvetica Neue"/>
                           <w:b/>
@@ -6630,7 +6616,6 @@
                     </w:p>
                     <w:p>
                       <w:pPr>
-                        <w:jc w:val="center"/>
                         <w:rPr>
                           <w:rFonts w:ascii="Helvetica Neue" w:hAnsi="Helvetica Neue"/>
                           <w:b/>
@@ -6644,7 +6629,6 @@
                     </w:p>
                     <w:p>
                       <w:pPr>
-                        <w:jc w:val="center"/>
                         <w:rPr>
                           <w:rFonts w:ascii="Helvetica Neue" w:hAnsi="Helvetica Neue"/>
                           <w:b/>
@@ -9884,7 +9868,6 @@
   <w:style w:type="character" w:default="1" w:styleId="DefaultParagraphFont">
     <w:name w:val="Default Paragraph Font"/>
     <w:uiPriority w:val="1"/>
-    <w:semiHidden/>
     <w:unhideWhenUsed/>
   </w:style>
   <w:style w:type="table" w:default="1" w:styleId="TableNormal">

</xml_diff>

<commit_message>
Upload Product Doc in PDF version
Also modify a minor typo in files' name
</commit_message>
<xml_diff>
--- a/handover_package/Documentation/word_version/Product Document.docx
+++ b/handover_package/Documentation/word_version/Product Document.docx
@@ -6206,8 +6206,6 @@
                               <w:spacing w:before="120" w:line="264" w:lineRule="auto"/>
                               <w:rPr>
                                 <w:rFonts w:ascii="Helvetica Neue" w:eastAsia="SimSun" w:hAnsi="Helvetica Neue"/>
-                                <w:b/>
-                                <w:bCs/>
                                 <w:color w:val="367DA2"/>
                                 <w:sz w:val="16"/>
                                 <w:szCs w:val="16"/>
@@ -6219,13 +6217,11 @@
                                 <w:rPr>
                                   <w:rStyle w:val="Hyperlink"/>
                                   <w:rFonts w:ascii="Helvetica Neue" w:eastAsia="SimSun" w:hAnsi="Helvetica Neue"/>
-                                  <w:b/>
-                                  <w:bCs/>
                                   <w:sz w:val="16"/>
                                   <w:szCs w:val="16"/>
                                   <w:lang w:eastAsia="zh-CN"/>
                                 </w:rPr>
-                                <w:t>https://github.com/lisihan123/MONASH-IE-MP13/blob/master/handover_package/Documentation/word_version/Maintainance%20Document.docx</w:t>
+                                <w:t>https://github.com/lisihan123/MONASH-IE-MP13/blob/master/handover_package/Documentation/word_version/Maintenance%20Document.docx</w:t>
                               </w:r>
                             </w:hyperlink>
                           </w:p>
@@ -6422,8 +6418,6 @@
                         <w:spacing w:before="120" w:line="264" w:lineRule="auto"/>
                         <w:rPr>
                           <w:rFonts w:ascii="Helvetica Neue" w:eastAsia="SimSun" w:hAnsi="Helvetica Neue"/>
-                          <w:b/>
-                          <w:bCs/>
                           <w:color w:val="367DA2"/>
                           <w:sz w:val="16"/>
                           <w:szCs w:val="16"/>
@@ -6435,13 +6429,11 @@
                           <w:rPr>
                             <w:rStyle w:val="Hyperlink"/>
                             <w:rFonts w:ascii="Helvetica Neue" w:eastAsia="SimSun" w:hAnsi="Helvetica Neue"/>
-                            <w:b/>
-                            <w:bCs/>
                             <w:sz w:val="16"/>
                             <w:szCs w:val="16"/>
                             <w:lang w:eastAsia="zh-CN"/>
                           </w:rPr>
-                          <w:t>https://github.com/lisihan123/MONASH-IE-MP13/blob/master/handover_package/Documentation/word_version/Maintainance%20Document.docx</w:t>
+                          <w:t>https://github.com/lisihan123/MONASH-IE-MP13/blob/master/handover_package/Documentation/word_version/Maintenance%20Document.docx</w:t>
                         </w:r>
                       </w:hyperlink>
                     </w:p>
@@ -11246,7 +11238,12 @@
 </file>
 
 <file path=customXml/item1.xml><?xml version="1.0" encoding="utf-8"?>
-<b:Sources xmlns:b="http://schemas.openxmlformats.org/officeDocument/2006/bibliography" xmlns="http://schemas.openxmlformats.org/officeDocument/2006/bibliography" SelectedStyle="/APASixthEditionOfficeOnline.xsl" StyleName="APA" Version="6"/>
+<?mso-contentType ?>
+<FormTemplates xmlns="http://schemas.microsoft.com/sharepoint/v3/contenttype/forms">
+  <Display>DocumentLibraryForm</Display>
+  <Edit>DocumentLibraryForm</Edit>
+  <New>DocumentLibraryForm</New>
+</FormTemplates>
 </file>
 
 <file path=customXml/item2.xml><?xml version="1.0" encoding="utf-8"?>
@@ -11256,12 +11253,7 @@
 </file>
 
 <file path=customXml/item3.xml><?xml version="1.0" encoding="utf-8"?>
-<?mso-contentType ?>
-<FormTemplates xmlns="http://schemas.microsoft.com/sharepoint/v3/contenttype/forms">
-  <Display>DocumentLibraryForm</Display>
-  <Edit>DocumentLibraryForm</Edit>
-  <New>DocumentLibraryForm</New>
-</FormTemplates>
+<b:Sources xmlns:b="http://schemas.openxmlformats.org/officeDocument/2006/bibliography" xmlns="http://schemas.openxmlformats.org/officeDocument/2006/bibliography" SelectedStyle="/APASixthEditionOfficeOnline.xsl" StyleName="APA" Version="6"/>
 </file>
 
 <file path=customXml/item4.xml><?xml version="1.0" encoding="utf-8"?>
@@ -11449,9 +11441,9 @@
 </file>
 
 <file path=customXml/itemProps1.xml><?xml version="1.0" encoding="utf-8"?>
-<ds:datastoreItem xmlns:ds="http://schemas.openxmlformats.org/officeDocument/2006/customXml" ds:itemID="{EB956596-B305-E942-80E3-B610B1C8A4DA}">
+<ds:datastoreItem xmlns:ds="http://schemas.openxmlformats.org/officeDocument/2006/customXml" ds:itemID="{184B0024-0410-4BC5-B337-D10C25528E5A}">
   <ds:schemaRefs>
-    <ds:schemaRef ds:uri="http://schemas.openxmlformats.org/officeDocument/2006/bibliography"/>
+    <ds:schemaRef ds:uri="http://schemas.microsoft.com/sharepoint/v3/contenttype/forms"/>
   </ds:schemaRefs>
 </ds:datastoreItem>
 </file>
@@ -11466,9 +11458,9 @@
 </file>
 
 <file path=customXml/itemProps3.xml><?xml version="1.0" encoding="utf-8"?>
-<ds:datastoreItem xmlns:ds="http://schemas.openxmlformats.org/officeDocument/2006/customXml" ds:itemID="{184B0024-0410-4BC5-B337-D10C25528E5A}">
+<ds:datastoreItem xmlns:ds="http://schemas.openxmlformats.org/officeDocument/2006/customXml" ds:itemID="{EB956596-B305-E942-80E3-B610B1C8A4DA}">
   <ds:schemaRefs>
-    <ds:schemaRef ds:uri="http://schemas.microsoft.com/sharepoint/v3/contenttype/forms"/>
+    <ds:schemaRef ds:uri="http://schemas.openxmlformats.org/officeDocument/2006/bibliography"/>
   </ds:schemaRefs>
 </ds:datastoreItem>
 </file>

</xml_diff>